<commit_message>
2nd autorun is ready
</commit_message>
<xml_diff>
--- a/lab2/text_доделать с вакцины.docx
+++ b/lab2/text_доделать с вакцины.docx
@@ -620,7 +620,7 @@
           <w:rFonts w:ascii="Times New Roman" w:eastAsia="Times New Roman" w:hAnsi="Times New Roman" w:cs="Times New Roman"/>
           <w:sz w:val="24"/>
           <w:szCs w:val="20"/>
-          <w:lang w:val="en-US" w:eastAsia="ru-RU"/>
+          <w:lang w:eastAsia="ru-RU"/>
         </w:rPr>
         <w:t>:</w:t>
       </w:r>
@@ -691,49 +691,7 @@
           <w:rFonts w:ascii="Times New Roman" w:hAnsi="Times New Roman" w:cs="Times New Roman"/>
           <w:sz w:val="28"/>
         </w:rPr>
-        <w:t>Для определения</w:t>
-      </w:r>
-      <w:r>
-        <w:rPr>
-          <w:rFonts w:ascii="Times New Roman" w:hAnsi="Times New Roman" w:cs="Times New Roman"/>
-          <w:sz w:val="28"/>
-        </w:rPr>
-        <w:t xml:space="preserve"> наименования видеокарты, тип</w:t>
-      </w:r>
-      <w:r>
-        <w:rPr>
-          <w:rFonts w:ascii="Times New Roman" w:hAnsi="Times New Roman" w:cs="Times New Roman"/>
-          <w:sz w:val="28"/>
-        </w:rPr>
-        <w:t>а</w:t>
-      </w:r>
-      <w:r>
-        <w:rPr>
-          <w:rFonts w:ascii="Times New Roman" w:hAnsi="Times New Roman" w:cs="Times New Roman"/>
-          <w:sz w:val="28"/>
-        </w:rPr>
-        <w:t xml:space="preserve"> монитора, процессора</w:t>
-      </w:r>
-      <w:r>
-        <w:rPr>
-          <w:rFonts w:ascii="Times New Roman" w:hAnsi="Times New Roman" w:cs="Times New Roman"/>
-          <w:sz w:val="28"/>
-        </w:rPr>
-        <w:t>, жестких дисков</w:t>
-      </w:r>
-      <w:r>
-        <w:rPr>
-          <w:rFonts w:ascii="Times New Roman" w:hAnsi="Times New Roman" w:cs="Times New Roman"/>
-          <w:sz w:val="28"/>
-        </w:rPr>
-        <w:t xml:space="preserve"> и других характеристик необходимо выбрать пункты</w:t>
-      </w:r>
-      <w:r>
-        <w:rPr>
-          <w:rFonts w:ascii="Times New Roman" w:hAnsi="Times New Roman" w:cs="Times New Roman"/>
-          <w:sz w:val="28"/>
-        </w:rPr>
-        <w:t xml:space="preserve"> в </w:t>
+        <w:t xml:space="preserve">Для определения наименования видеокарты, типа монитора, процессора, жестких дисков и других характеристик необходимо выбрать пункты в </w:t>
       </w:r>
       <w:r>
         <w:rPr>
@@ -768,14 +726,7 @@
           <w:rFonts w:ascii="Times New Roman" w:hAnsi="Times New Roman" w:cs="Times New Roman"/>
           <w:sz w:val="28"/>
         </w:rPr>
-        <w:t>(см. Рис. 1</w:t>
-      </w:r>
-      <w:r>
-        <w:rPr>
-          <w:rFonts w:ascii="Times New Roman" w:hAnsi="Times New Roman" w:cs="Times New Roman"/>
-          <w:sz w:val="28"/>
-        </w:rPr>
-        <w:t>).</w:t>
+        <w:t>(см. Рис. 1).</w:t>
       </w:r>
       <w:r>
         <w:rPr>
@@ -875,21 +826,7 @@
           <w:rFonts w:ascii="Times New Roman" w:hAnsi="Times New Roman" w:cs="Times New Roman"/>
           <w:sz w:val="28"/>
         </w:rPr>
-        <w:t xml:space="preserve">Для того чтобы получить информацию </w:t>
-      </w:r>
-      <w:r>
-        <w:rPr>
-          <w:rFonts w:ascii="Times New Roman" w:hAnsi="Times New Roman" w:cs="Times New Roman"/>
-          <w:sz w:val="28"/>
-        </w:rPr>
-        <w:t>о дисках</w:t>
-      </w:r>
-      <w:r>
-        <w:rPr>
-          <w:rFonts w:ascii="Times New Roman" w:hAnsi="Times New Roman" w:cs="Times New Roman"/>
-          <w:sz w:val="28"/>
-        </w:rPr>
-        <w:t xml:space="preserve">, необходимо зайти в раздел </w:t>
+        <w:t xml:space="preserve">Для того чтобы получить информацию о дисках, необходимо зайти в раздел </w:t>
       </w:r>
       <w:r>
         <w:rPr>
@@ -917,14 +854,7 @@
           <w:rFonts w:ascii="Times New Roman" w:hAnsi="Times New Roman" w:cs="Times New Roman"/>
           <w:sz w:val="28"/>
         </w:rPr>
-        <w:t xml:space="preserve"> </w:t>
-      </w:r>
-      <w:r>
-        <w:rPr>
-          <w:rFonts w:ascii="Times New Roman" w:hAnsi="Times New Roman" w:cs="Times New Roman"/>
-          <w:sz w:val="28"/>
-        </w:rPr>
-        <w:t>(</w:t>
+        <w:t xml:space="preserve"> (</w:t>
       </w:r>
       <w:r>
         <w:rPr>
@@ -938,14 +868,7 @@
           <w:rFonts w:ascii="Times New Roman" w:hAnsi="Times New Roman" w:cs="Times New Roman"/>
           <w:sz w:val="28"/>
         </w:rPr>
-        <w:t>меню «Пуск») (см. Рис. 2</w:t>
-      </w:r>
-      <w:r>
-        <w:rPr>
-          <w:rFonts w:ascii="Times New Roman" w:hAnsi="Times New Roman" w:cs="Times New Roman"/>
-          <w:sz w:val="28"/>
-        </w:rPr>
-        <w:t>).</w:t>
+        <w:t>меню «Пуск») (см. Рис. 2).</w:t>
       </w:r>
     </w:p>
     <w:p>
@@ -2321,22 +2244,417 @@
       </w:pPr>
       <w:r>
         <w:rPr>
+          <w:rFonts w:ascii="Times New Roman" w:hAnsi="Times New Roman" w:cs="Times New Roman"/>
+          <w:b/>
+          <w:color w:val="000000" w:themeColor="text1"/>
+          <w:sz w:val="28"/>
+        </w:rPr>
+        <w:tab/>
+      </w:r>
+      <w:r>
+        <w:rPr>
+          <w:rFonts w:ascii="Times New Roman" w:hAnsi="Times New Roman" w:cs="Times New Roman"/>
+          <w:color w:val="000000" w:themeColor="text1"/>
+          <w:sz w:val="28"/>
+        </w:rPr>
+        <w:t xml:space="preserve">Для того чтобы </w:t>
+      </w:r>
+      <w:r>
+        <w:rPr>
+          <w:rFonts w:ascii="Times New Roman" w:hAnsi="Times New Roman" w:cs="Times New Roman"/>
+          <w:color w:val="000000" w:themeColor="text1"/>
+          <w:sz w:val="28"/>
+        </w:rPr>
+        <w:t>вредоносно</w:t>
+      </w:r>
+      <w:r>
+        <w:rPr>
+          <w:rFonts w:ascii="Times New Roman" w:hAnsi="Times New Roman" w:cs="Times New Roman"/>
+          <w:color w:val="000000" w:themeColor="text1"/>
+          <w:sz w:val="28"/>
+        </w:rPr>
+        <w:t>е ПО не переходило</w:t>
+      </w:r>
+      <w:r>
+        <w:rPr>
+          <w:rFonts w:ascii="Times New Roman" w:hAnsi="Times New Roman" w:cs="Times New Roman"/>
+          <w:color w:val="000000" w:themeColor="text1"/>
+          <w:sz w:val="28"/>
+        </w:rPr>
+        <w:t xml:space="preserve"> на компьютер или</w:t>
+      </w:r>
+      <w:r>
+        <w:rPr>
+          <w:rFonts w:ascii="Times New Roman" w:hAnsi="Times New Roman" w:cs="Times New Roman"/>
+          <w:color w:val="000000" w:themeColor="text1"/>
+          <w:sz w:val="28"/>
+        </w:rPr>
+        <w:t>,</w:t>
+      </w:r>
+      <w:r>
+        <w:rPr>
+          <w:rFonts w:ascii="Times New Roman" w:hAnsi="Times New Roman" w:cs="Times New Roman"/>
+          <w:color w:val="000000" w:themeColor="text1"/>
+          <w:sz w:val="28"/>
+        </w:rPr>
+        <w:t xml:space="preserve"> другими словами</w:t>
+      </w:r>
+      <w:r>
+        <w:rPr>
+          <w:rFonts w:ascii="Times New Roman" w:hAnsi="Times New Roman" w:cs="Times New Roman"/>
+          <w:color w:val="000000" w:themeColor="text1"/>
+          <w:sz w:val="28"/>
+        </w:rPr>
+        <w:t>, не запускало</w:t>
+      </w:r>
+      <w:r>
+        <w:rPr>
+          <w:rFonts w:ascii="Times New Roman" w:hAnsi="Times New Roman" w:cs="Times New Roman"/>
+          <w:color w:val="000000" w:themeColor="text1"/>
+          <w:sz w:val="28"/>
+        </w:rPr>
+        <w:t>сь в автоматическом режиме</w:t>
+      </w:r>
+      <w:r>
+        <w:rPr>
+          <w:rFonts w:ascii="Times New Roman" w:hAnsi="Times New Roman" w:cs="Times New Roman"/>
+          <w:color w:val="000000" w:themeColor="text1"/>
+          <w:sz w:val="28"/>
+        </w:rPr>
+        <w:t>,</w:t>
+      </w:r>
+      <w:r>
+        <w:rPr>
+          <w:rFonts w:ascii="Times New Roman" w:hAnsi="Times New Roman" w:cs="Times New Roman"/>
+          <w:color w:val="000000" w:themeColor="text1"/>
+          <w:sz w:val="28"/>
+        </w:rPr>
+        <w:t xml:space="preserve"> нужно создать неудаляющуюся папку</w:t>
+      </w:r>
+      <w:r>
+        <w:rPr>
+          <w:rFonts w:ascii="Times New Roman" w:hAnsi="Times New Roman" w:cs="Times New Roman"/>
+          <w:color w:val="000000" w:themeColor="text1"/>
+          <w:sz w:val="28"/>
+        </w:rPr>
+        <w:t xml:space="preserve"> </w:t>
+      </w:r>
+      <w:proofErr w:type="spellStart"/>
+      <w:r>
+        <w:rPr>
+          <w:rFonts w:ascii="Times New Roman" w:hAnsi="Times New Roman" w:cs="Times New Roman"/>
+          <w:color w:val="000000" w:themeColor="text1"/>
+          <w:sz w:val="28"/>
+          <w:lang w:val="en-US"/>
+        </w:rPr>
+        <w:t>autorun</w:t>
+      </w:r>
+      <w:proofErr w:type="spellEnd"/>
+      <w:r>
+        <w:rPr>
+          <w:rFonts w:ascii="Times New Roman" w:hAnsi="Times New Roman" w:cs="Times New Roman"/>
+          <w:color w:val="000000" w:themeColor="text1"/>
+          <w:sz w:val="28"/>
+        </w:rPr>
+        <w:t>.</w:t>
+      </w:r>
+      <w:proofErr w:type="spellStart"/>
+      <w:r>
+        <w:rPr>
+          <w:rFonts w:ascii="Times New Roman" w:hAnsi="Times New Roman" w:cs="Times New Roman"/>
+          <w:color w:val="000000" w:themeColor="text1"/>
+          <w:sz w:val="28"/>
+          <w:lang w:val="en-US"/>
+        </w:rPr>
+        <w:t>inf</w:t>
+      </w:r>
+      <w:proofErr w:type="spellEnd"/>
+      <w:r>
+        <w:rPr>
+          <w:rFonts w:ascii="Times New Roman" w:hAnsi="Times New Roman" w:cs="Times New Roman"/>
+          <w:color w:val="000000" w:themeColor="text1"/>
+          <w:sz w:val="28"/>
+        </w:rPr>
+        <w:t xml:space="preserve"> на внешнем носителе. </w:t>
+      </w:r>
+      <w:r>
+        <w:rPr>
+          <w:rFonts w:ascii="Times New Roman" w:hAnsi="Times New Roman" w:cs="Times New Roman"/>
+          <w:color w:val="000000" w:themeColor="text1"/>
+          <w:sz w:val="28"/>
+        </w:rPr>
+        <w:t>Ч</w:t>
+      </w:r>
+      <w:r>
+        <w:rPr>
+          <w:rFonts w:ascii="Times New Roman" w:hAnsi="Times New Roman" w:cs="Times New Roman"/>
+          <w:color w:val="000000" w:themeColor="text1"/>
+          <w:sz w:val="28"/>
+        </w:rPr>
+        <w:t>тобы создать такую папку</w:t>
+      </w:r>
+      <w:r>
+        <w:rPr>
+          <w:rFonts w:ascii="Times New Roman" w:hAnsi="Times New Roman" w:cs="Times New Roman"/>
+          <w:color w:val="000000" w:themeColor="text1"/>
+          <w:sz w:val="28"/>
+        </w:rPr>
+        <w:t>,</w:t>
+      </w:r>
+      <w:r>
+        <w:rPr>
+          <w:rFonts w:ascii="Times New Roman" w:hAnsi="Times New Roman" w:cs="Times New Roman"/>
+          <w:color w:val="000000" w:themeColor="text1"/>
+          <w:sz w:val="28"/>
+        </w:rPr>
+        <w:t xml:space="preserve"> необходи</w:t>
+      </w:r>
+      <w:r>
+        <w:rPr>
+          <w:rFonts w:ascii="Times New Roman" w:hAnsi="Times New Roman" w:cs="Times New Roman"/>
+          <w:color w:val="000000" w:themeColor="text1"/>
+          <w:sz w:val="28"/>
+        </w:rPr>
+        <w:t>мо попасть в командную строку.</w:t>
+      </w:r>
+      <w:r>
+        <w:rPr>
+          <w:rFonts w:ascii="Times New Roman" w:hAnsi="Times New Roman" w:cs="Times New Roman"/>
+          <w:color w:val="000000" w:themeColor="text1"/>
+          <w:sz w:val="28"/>
+        </w:rPr>
+        <w:t xml:space="preserve"> </w:t>
+      </w:r>
+      <w:r>
+        <w:rPr>
+          <w:rFonts w:ascii="Times New Roman" w:hAnsi="Times New Roman" w:cs="Times New Roman"/>
+          <w:color w:val="000000" w:themeColor="text1"/>
+          <w:sz w:val="28"/>
+        </w:rPr>
+        <w:t xml:space="preserve">Сделать это можно путем </w:t>
+      </w:r>
+      <w:r>
+        <w:rPr>
+          <w:rFonts w:ascii="Times New Roman" w:hAnsi="Times New Roman" w:cs="Times New Roman"/>
+          <w:color w:val="000000" w:themeColor="text1"/>
+          <w:sz w:val="28"/>
+        </w:rPr>
+        <w:t xml:space="preserve">зажатия </w:t>
+      </w:r>
+      <w:r>
+        <w:rPr>
+          <w:rFonts w:ascii="Times New Roman" w:hAnsi="Times New Roman" w:cs="Times New Roman"/>
+          <w:color w:val="000000" w:themeColor="text1"/>
+          <w:sz w:val="28"/>
+          <w:lang w:val="en-US"/>
+        </w:rPr>
+        <w:t>Shift</w:t>
+      </w:r>
+      <w:r>
+        <w:rPr>
+          <w:rFonts w:ascii="Times New Roman" w:hAnsi="Times New Roman" w:cs="Times New Roman"/>
+          <w:color w:val="000000" w:themeColor="text1"/>
+          <w:sz w:val="28"/>
+        </w:rPr>
+        <w:t xml:space="preserve"> </w:t>
+      </w:r>
+      <w:r>
+        <w:rPr>
+          <w:rFonts w:ascii="Times New Roman" w:hAnsi="Times New Roman" w:cs="Times New Roman"/>
+          <w:color w:val="000000" w:themeColor="text1"/>
+          <w:sz w:val="28"/>
+        </w:rPr>
+        <w:t xml:space="preserve">и правого клика в проводнике, затем выбираем </w:t>
+      </w:r>
+      <w:r>
+        <w:rPr>
+          <w:rFonts w:ascii="Times New Roman" w:hAnsi="Times New Roman" w:cs="Times New Roman"/>
+          <w:color w:val="000000" w:themeColor="text1"/>
+          <w:sz w:val="28"/>
+        </w:rPr>
+        <w:t>“</w:t>
+      </w:r>
+      <w:r>
+        <w:rPr>
+          <w:rFonts w:ascii="Times New Roman" w:hAnsi="Times New Roman" w:cs="Times New Roman"/>
+          <w:color w:val="000000" w:themeColor="text1"/>
+          <w:sz w:val="28"/>
+        </w:rPr>
+        <w:t>Открыть окно команд</w:t>
+      </w:r>
+      <w:r>
+        <w:rPr>
+          <w:rFonts w:ascii="Times New Roman" w:hAnsi="Times New Roman" w:cs="Times New Roman"/>
+          <w:color w:val="000000" w:themeColor="text1"/>
+          <w:sz w:val="28"/>
+        </w:rPr>
+        <w:t>”</w:t>
+      </w:r>
+      <w:r>
+        <w:rPr>
+          <w:rFonts w:ascii="Times New Roman" w:hAnsi="Times New Roman" w:cs="Times New Roman"/>
+          <w:color w:val="000000" w:themeColor="text1"/>
+          <w:sz w:val="28"/>
+        </w:rPr>
+        <w:t xml:space="preserve"> и в открывшейся командной строке написать </w:t>
+      </w:r>
+      <w:r>
+        <w:rPr>
+          <w:rFonts w:ascii="Times New Roman" w:hAnsi="Times New Roman" w:cs="Times New Roman"/>
+          <w:color w:val="000000" w:themeColor="text1"/>
+          <w:sz w:val="28"/>
+        </w:rPr>
+        <w:t>“</w:t>
+      </w:r>
+      <w:r>
+        <w:rPr>
+          <w:rFonts w:ascii="Times New Roman" w:hAnsi="Times New Roman" w:cs="Times New Roman"/>
+          <w:color w:val="000000" w:themeColor="text1"/>
+          <w:sz w:val="28"/>
+          <w:lang w:val="en-US"/>
+        </w:rPr>
+        <w:t>md</w:t>
+      </w:r>
+      <w:r>
+        <w:rPr>
+          <w:rFonts w:ascii="Times New Roman" w:hAnsi="Times New Roman" w:cs="Times New Roman"/>
+          <w:color w:val="000000" w:themeColor="text1"/>
+          <w:sz w:val="28"/>
+        </w:rPr>
+        <w:t xml:space="preserve"> </w:t>
+      </w:r>
+      <w:proofErr w:type="spellStart"/>
+      <w:r>
+        <w:rPr>
+          <w:rFonts w:ascii="Times New Roman" w:hAnsi="Times New Roman" w:cs="Times New Roman"/>
+          <w:color w:val="000000" w:themeColor="text1"/>
+          <w:sz w:val="28"/>
+          <w:lang w:val="en-US"/>
+        </w:rPr>
+        <w:t>autorun</w:t>
+      </w:r>
+      <w:proofErr w:type="spellEnd"/>
+      <w:r>
+        <w:rPr>
+          <w:rFonts w:ascii="Times New Roman" w:hAnsi="Times New Roman" w:cs="Times New Roman"/>
+          <w:color w:val="000000" w:themeColor="text1"/>
+          <w:sz w:val="28"/>
+        </w:rPr>
+        <w:t>.</w:t>
+      </w:r>
+      <w:proofErr w:type="spellStart"/>
+      <w:r>
+        <w:rPr>
+          <w:rFonts w:ascii="Times New Roman" w:hAnsi="Times New Roman" w:cs="Times New Roman"/>
+          <w:color w:val="000000" w:themeColor="text1"/>
+          <w:sz w:val="28"/>
+          <w:lang w:val="en-US"/>
+        </w:rPr>
+        <w:t>inf</w:t>
+      </w:r>
+      <w:proofErr w:type="spellEnd"/>
+      <w:r>
+        <w:rPr>
+          <w:rFonts w:ascii="Times New Roman" w:hAnsi="Times New Roman" w:cs="Times New Roman"/>
+          <w:color w:val="000000" w:themeColor="text1"/>
+          <w:sz w:val="28"/>
+        </w:rPr>
+        <w:t>\</w:t>
+      </w:r>
+      <w:r>
+        <w:rPr>
+          <w:rFonts w:ascii="Times New Roman" w:hAnsi="Times New Roman" w:cs="Times New Roman"/>
+          <w:color w:val="000000" w:themeColor="text1"/>
+          <w:sz w:val="28"/>
+          <w:lang w:val="en-US"/>
+        </w:rPr>
+        <w:t>name</w:t>
+      </w:r>
+      <w:r>
+        <w:rPr>
+          <w:rFonts w:ascii="Times New Roman" w:hAnsi="Times New Roman" w:cs="Times New Roman"/>
+          <w:color w:val="000000" w:themeColor="text1"/>
+          <w:sz w:val="28"/>
+        </w:rPr>
+        <w:t xml:space="preserve">..\” </w:t>
+      </w:r>
+      <w:r>
+        <w:rPr>
+          <w:rFonts w:ascii="Times New Roman" w:hAnsi="Times New Roman" w:cs="Times New Roman"/>
+          <w:color w:val="000000" w:themeColor="text1"/>
+          <w:sz w:val="28"/>
+        </w:rPr>
+        <w:t xml:space="preserve">и нажать </w:t>
+      </w:r>
+      <w:r>
+        <w:rPr>
+          <w:rFonts w:ascii="Times New Roman" w:hAnsi="Times New Roman" w:cs="Times New Roman"/>
+          <w:color w:val="000000" w:themeColor="text1"/>
+          <w:sz w:val="28"/>
+          <w:lang w:val="en-US"/>
+        </w:rPr>
+        <w:t>Enter</w:t>
+      </w:r>
+      <w:r>
+        <w:rPr>
+          <w:rFonts w:ascii="Times New Roman" w:hAnsi="Times New Roman" w:cs="Times New Roman"/>
+          <w:color w:val="000000" w:themeColor="text1"/>
+          <w:sz w:val="28"/>
+        </w:rPr>
+        <w:t xml:space="preserve"> (с</w:t>
+      </w:r>
+      <w:r>
+        <w:rPr>
+          <w:rFonts w:ascii="Times New Roman" w:hAnsi="Times New Roman" w:cs="Times New Roman"/>
+          <w:color w:val="000000" w:themeColor="text1"/>
+          <w:sz w:val="28"/>
+        </w:rPr>
+        <w:t>м. Рис. 9</w:t>
+      </w:r>
+      <w:r>
+        <w:rPr>
+          <w:rFonts w:ascii="Times New Roman" w:hAnsi="Times New Roman" w:cs="Times New Roman"/>
+          <w:color w:val="000000" w:themeColor="text1"/>
+          <w:sz w:val="28"/>
+        </w:rPr>
+        <w:t xml:space="preserve">), после чего удалить такую папку </w:t>
+      </w:r>
+      <w:r>
+        <w:rPr>
+          <w:rFonts w:ascii="Times New Roman" w:hAnsi="Times New Roman" w:cs="Times New Roman"/>
+          <w:color w:val="000000" w:themeColor="text1"/>
+          <w:sz w:val="28"/>
+        </w:rPr>
+        <w:t xml:space="preserve">без форматирования </w:t>
+      </w:r>
+      <w:r>
+        <w:rPr>
+          <w:rFonts w:ascii="Times New Roman" w:hAnsi="Times New Roman" w:cs="Times New Roman"/>
+          <w:color w:val="000000" w:themeColor="text1"/>
+          <w:sz w:val="28"/>
+        </w:rPr>
+        <w:t>будет невозможно.</w:t>
+      </w:r>
+    </w:p>
+    <w:p>
+      <w:pPr>
+        <w:jc w:val="both"/>
+        <w:rPr>
+          <w:rFonts w:ascii="Times New Roman" w:hAnsi="Times New Roman" w:cs="Times New Roman"/>
+          <w:color w:val="000000" w:themeColor="text1"/>
+          <w:sz w:val="28"/>
+        </w:rPr>
+      </w:pPr>
+      <w:r>
+        <w:rPr>
           <w:noProof/>
           <w:lang w:eastAsia="ru-RU"/>
         </w:rPr>
         <w:drawing>
-          <wp:anchor distT="0" distB="0" distL="114300" distR="114300" simplePos="0" relativeHeight="251680768" behindDoc="0" locked="0" layoutInCell="1" allowOverlap="1" wp14:anchorId="2D36146A" wp14:editId="0EB9DEEF">
-            <wp:simplePos x="0" y="0"/>
-            <wp:positionH relativeFrom="margin">
-              <wp:align>right</wp:align>
-            </wp:positionH>
-            <wp:positionV relativeFrom="paragraph">
-              <wp:posOffset>1875119</wp:posOffset>
-            </wp:positionV>
-            <wp:extent cx="5939790" cy="3009265"/>
-            <wp:effectExtent l="0" t="0" r="3810" b="635"/>
-            <wp:wrapTopAndBottom/>
-            <wp:docPr id="36" name="Рисунок 36"/>
+          <wp:inline distT="0" distB="0" distL="0" distR="0" wp14:anchorId="3355C97B" wp14:editId="1BE55A2B">
+            <wp:extent cx="5939790" cy="3002280"/>
+            <wp:effectExtent l="0" t="0" r="3810" b="7620"/>
+            <wp:docPr id="10" name="Рисунок 10"/>
             <wp:cNvGraphicFramePr>
               <a:graphicFrameLocks xmlns:a="http://schemas.openxmlformats.org/drawingml/2006/main" noChangeAspect="1"/>
             </wp:cNvGraphicFramePr>
@@ -2348,13 +2666,7 @@
                     <pic:cNvPicPr/>
                   </pic:nvPicPr>
                   <pic:blipFill>
-                    <a:blip r:embed="rId12">
-                      <a:extLst>
-                        <a:ext uri="{28A0092B-C50C-407E-A947-70E740481C1C}">
-                          <a14:useLocalDpi xmlns:a14="http://schemas.microsoft.com/office/drawing/2010/main" val="0"/>
-                        </a:ext>
-                      </a:extLst>
-                    </a:blip>
+                    <a:blip r:embed="rId12"/>
                     <a:stretch>
                       <a:fillRect/>
                     </a:stretch>
@@ -2362,7 +2674,7 @@
                   <pic:spPr>
                     <a:xfrm>
                       <a:off x="0" y="0"/>
-                      <a:ext cx="5939790" cy="3009265"/>
+                      <a:ext cx="5939790" cy="3002280"/>
                     </a:xfrm>
                     <a:prstGeom prst="rect">
                       <a:avLst/>
@@ -2371,376 +2683,11 @@
                 </pic:pic>
               </a:graphicData>
             </a:graphic>
-            <wp14:sizeRelH relativeFrom="page">
-              <wp14:pctWidth>0</wp14:pctWidth>
-            </wp14:sizeRelH>
-            <wp14:sizeRelV relativeFrom="page">
-              <wp14:pctHeight>0</wp14:pctHeight>
-            </wp14:sizeRelV>
-          </wp:anchor>
+          </wp:inline>
         </w:drawing>
       </w:r>
-      <w:r>
-        <w:rPr>
-          <w:rFonts w:ascii="Times New Roman" w:hAnsi="Times New Roman" w:cs="Times New Roman"/>
-          <w:b/>
-          <w:color w:val="000000" w:themeColor="text1"/>
-          <w:sz w:val="28"/>
-        </w:rPr>
-        <w:tab/>
-      </w:r>
-      <w:r>
-        <w:rPr>
-          <w:rFonts w:ascii="Times New Roman" w:hAnsi="Times New Roman" w:cs="Times New Roman"/>
-          <w:color w:val="000000" w:themeColor="text1"/>
-          <w:sz w:val="28"/>
-        </w:rPr>
-        <w:t xml:space="preserve">Для того чтобы </w:t>
-      </w:r>
-      <w:r>
-        <w:rPr>
-          <w:rFonts w:ascii="Times New Roman" w:hAnsi="Times New Roman" w:cs="Times New Roman"/>
-          <w:color w:val="000000" w:themeColor="text1"/>
-          <w:sz w:val="28"/>
-        </w:rPr>
-        <w:t>вредоносно</w:t>
-      </w:r>
-      <w:r>
-        <w:rPr>
-          <w:rFonts w:ascii="Times New Roman" w:hAnsi="Times New Roman" w:cs="Times New Roman"/>
-          <w:color w:val="000000" w:themeColor="text1"/>
-          <w:sz w:val="28"/>
-        </w:rPr>
-        <w:t>е ПО не переходило</w:t>
-      </w:r>
-      <w:r>
-        <w:rPr>
-          <w:rFonts w:ascii="Times New Roman" w:hAnsi="Times New Roman" w:cs="Times New Roman"/>
-          <w:color w:val="000000" w:themeColor="text1"/>
-          <w:sz w:val="28"/>
-        </w:rPr>
-        <w:t xml:space="preserve"> на компьютер или</w:t>
-      </w:r>
-      <w:r>
-        <w:rPr>
-          <w:rFonts w:ascii="Times New Roman" w:hAnsi="Times New Roman" w:cs="Times New Roman"/>
-          <w:color w:val="000000" w:themeColor="text1"/>
-          <w:sz w:val="28"/>
-        </w:rPr>
-        <w:t>,</w:t>
-      </w:r>
-      <w:r>
-        <w:rPr>
-          <w:rFonts w:ascii="Times New Roman" w:hAnsi="Times New Roman" w:cs="Times New Roman"/>
-          <w:color w:val="000000" w:themeColor="text1"/>
-          <w:sz w:val="28"/>
-        </w:rPr>
-        <w:t xml:space="preserve"> другими словами</w:t>
-      </w:r>
-      <w:r>
-        <w:rPr>
-          <w:rFonts w:ascii="Times New Roman" w:hAnsi="Times New Roman" w:cs="Times New Roman"/>
-          <w:color w:val="000000" w:themeColor="text1"/>
-          <w:sz w:val="28"/>
-        </w:rPr>
-        <w:t>, не запускало</w:t>
-      </w:r>
-      <w:r>
-        <w:rPr>
-          <w:rFonts w:ascii="Times New Roman" w:hAnsi="Times New Roman" w:cs="Times New Roman"/>
-          <w:color w:val="000000" w:themeColor="text1"/>
-          <w:sz w:val="28"/>
-        </w:rPr>
-        <w:t>сь в автоматическом режиме</w:t>
-      </w:r>
-      <w:r>
-        <w:rPr>
-          <w:rFonts w:ascii="Times New Roman" w:hAnsi="Times New Roman" w:cs="Times New Roman"/>
-          <w:color w:val="000000" w:themeColor="text1"/>
-          <w:sz w:val="28"/>
-        </w:rPr>
-        <w:t>,</w:t>
-      </w:r>
-      <w:r>
-        <w:rPr>
-          <w:rFonts w:ascii="Times New Roman" w:hAnsi="Times New Roman" w:cs="Times New Roman"/>
-          <w:color w:val="000000" w:themeColor="text1"/>
-          <w:sz w:val="28"/>
-        </w:rPr>
-        <w:t xml:space="preserve"> нужно создать неудаляющуюся папку</w:t>
-      </w:r>
-      <w:r>
-        <w:rPr>
-          <w:rFonts w:ascii="Times New Roman" w:hAnsi="Times New Roman" w:cs="Times New Roman"/>
-          <w:color w:val="000000" w:themeColor="text1"/>
-          <w:sz w:val="28"/>
-        </w:rPr>
-        <w:t xml:space="preserve"> </w:t>
-      </w:r>
-      <w:proofErr w:type="spellStart"/>
-      <w:r>
-        <w:rPr>
-          <w:rFonts w:ascii="Times New Roman" w:hAnsi="Times New Roman" w:cs="Times New Roman"/>
-          <w:color w:val="000000" w:themeColor="text1"/>
-          <w:sz w:val="28"/>
-          <w:lang w:val="en-US"/>
-        </w:rPr>
-        <w:t>autorun</w:t>
-      </w:r>
-      <w:proofErr w:type="spellEnd"/>
-      <w:r>
-        <w:rPr>
-          <w:rFonts w:ascii="Times New Roman" w:hAnsi="Times New Roman" w:cs="Times New Roman"/>
-          <w:color w:val="000000" w:themeColor="text1"/>
-          <w:sz w:val="28"/>
-        </w:rPr>
-        <w:t>.</w:t>
-      </w:r>
-      <w:proofErr w:type="spellStart"/>
-      <w:r>
-        <w:rPr>
-          <w:rFonts w:ascii="Times New Roman" w:hAnsi="Times New Roman" w:cs="Times New Roman"/>
-          <w:color w:val="000000" w:themeColor="text1"/>
-          <w:sz w:val="28"/>
-          <w:lang w:val="en-US"/>
-        </w:rPr>
-        <w:t>inf</w:t>
-      </w:r>
-      <w:proofErr w:type="spellEnd"/>
-      <w:r>
-        <w:rPr>
-          <w:rFonts w:ascii="Times New Roman" w:hAnsi="Times New Roman" w:cs="Times New Roman"/>
-          <w:color w:val="000000" w:themeColor="text1"/>
-          <w:sz w:val="28"/>
-        </w:rPr>
-        <w:t xml:space="preserve"> на внешнем носителе. Для того чтобы создать такую папку необходи</w:t>
-      </w:r>
-      <w:r>
-        <w:rPr>
-          <w:rFonts w:ascii="Times New Roman" w:hAnsi="Times New Roman" w:cs="Times New Roman"/>
-          <w:color w:val="000000" w:themeColor="text1"/>
-          <w:sz w:val="28"/>
-        </w:rPr>
-        <w:t>мо попасть в командную строку.</w:t>
-      </w:r>
-      <w:r>
-        <w:rPr>
-          <w:rFonts w:ascii="Times New Roman" w:hAnsi="Times New Roman" w:cs="Times New Roman"/>
-          <w:color w:val="000000" w:themeColor="text1"/>
-          <w:sz w:val="28"/>
-        </w:rPr>
-        <w:t xml:space="preserve"> </w:t>
-      </w:r>
-      <w:r>
-        <w:rPr>
-          <w:rFonts w:ascii="Times New Roman" w:hAnsi="Times New Roman" w:cs="Times New Roman"/>
-          <w:color w:val="000000" w:themeColor="text1"/>
-          <w:sz w:val="28"/>
-        </w:rPr>
-        <w:t xml:space="preserve">Сделать это можно путем </w:t>
-      </w:r>
-      <w:r>
-        <w:rPr>
-          <w:rFonts w:ascii="Times New Roman" w:hAnsi="Times New Roman" w:cs="Times New Roman"/>
-          <w:color w:val="000000" w:themeColor="text1"/>
-          <w:sz w:val="28"/>
-        </w:rPr>
-        <w:t xml:space="preserve">зажатия </w:t>
-      </w:r>
-      <w:r>
-        <w:rPr>
-          <w:rFonts w:ascii="Times New Roman" w:hAnsi="Times New Roman" w:cs="Times New Roman"/>
-          <w:color w:val="000000" w:themeColor="text1"/>
-          <w:sz w:val="28"/>
-          <w:lang w:val="en-US"/>
-        </w:rPr>
-        <w:t>Shift</w:t>
-      </w:r>
-      <w:r>
-        <w:rPr>
-          <w:rFonts w:ascii="Times New Roman" w:hAnsi="Times New Roman" w:cs="Times New Roman"/>
-          <w:color w:val="000000" w:themeColor="text1"/>
-          <w:sz w:val="28"/>
-        </w:rPr>
-        <w:t xml:space="preserve"> </w:t>
-      </w:r>
-      <w:r>
-        <w:rPr>
-          <w:rFonts w:ascii="Times New Roman" w:hAnsi="Times New Roman" w:cs="Times New Roman"/>
-          <w:color w:val="000000" w:themeColor="text1"/>
-          <w:sz w:val="28"/>
-        </w:rPr>
-        <w:t xml:space="preserve">и правого клика в проводнике, затем выбираем </w:t>
-      </w:r>
-      <w:r>
-        <w:rPr>
-          <w:rFonts w:ascii="Times New Roman" w:hAnsi="Times New Roman" w:cs="Times New Roman"/>
-          <w:color w:val="000000" w:themeColor="text1"/>
-          <w:sz w:val="28"/>
-        </w:rPr>
-        <w:t>“</w:t>
-      </w:r>
-      <w:r>
-        <w:rPr>
-          <w:rFonts w:ascii="Times New Roman" w:hAnsi="Times New Roman" w:cs="Times New Roman"/>
-          <w:color w:val="000000" w:themeColor="text1"/>
-          <w:sz w:val="28"/>
-        </w:rPr>
-        <w:t>Открыть окно команд</w:t>
-      </w:r>
-      <w:r>
-        <w:rPr>
-          <w:rFonts w:ascii="Times New Roman" w:hAnsi="Times New Roman" w:cs="Times New Roman"/>
-          <w:color w:val="000000" w:themeColor="text1"/>
-          <w:sz w:val="28"/>
-        </w:rPr>
-        <w:t>”</w:t>
-      </w:r>
-      <w:r>
-        <w:rPr>
-          <w:rFonts w:ascii="Times New Roman" w:hAnsi="Times New Roman" w:cs="Times New Roman"/>
-          <w:color w:val="000000" w:themeColor="text1"/>
-          <w:sz w:val="28"/>
-        </w:rPr>
-        <w:t xml:space="preserve"> и в открывшейся командной строке написать </w:t>
-      </w:r>
-      <w:r>
-        <w:rPr>
-          <w:rFonts w:ascii="Times New Roman" w:hAnsi="Times New Roman" w:cs="Times New Roman"/>
-          <w:color w:val="000000" w:themeColor="text1"/>
-          <w:sz w:val="28"/>
-        </w:rPr>
-        <w:t>“</w:t>
-      </w:r>
-      <w:r>
-        <w:rPr>
-          <w:rFonts w:ascii="Times New Roman" w:hAnsi="Times New Roman" w:cs="Times New Roman"/>
-          <w:color w:val="000000" w:themeColor="text1"/>
-          <w:sz w:val="28"/>
-          <w:lang w:val="en-US"/>
-        </w:rPr>
-        <w:t>md</w:t>
-      </w:r>
-      <w:r>
-        <w:rPr>
-          <w:rFonts w:ascii="Times New Roman" w:hAnsi="Times New Roman" w:cs="Times New Roman"/>
-          <w:color w:val="000000" w:themeColor="text1"/>
-          <w:sz w:val="28"/>
-        </w:rPr>
-        <w:t xml:space="preserve"> </w:t>
-      </w:r>
-      <w:proofErr w:type="spellStart"/>
-      <w:r>
-        <w:rPr>
-          <w:rFonts w:ascii="Times New Roman" w:hAnsi="Times New Roman" w:cs="Times New Roman"/>
-          <w:color w:val="000000" w:themeColor="text1"/>
-          <w:sz w:val="28"/>
-          <w:lang w:val="en-US"/>
-        </w:rPr>
-        <w:t>autorun</w:t>
-      </w:r>
-      <w:proofErr w:type="spellEnd"/>
-      <w:r>
-        <w:rPr>
-          <w:rFonts w:ascii="Times New Roman" w:hAnsi="Times New Roman" w:cs="Times New Roman"/>
-          <w:color w:val="000000" w:themeColor="text1"/>
-          <w:sz w:val="28"/>
-        </w:rPr>
-        <w:t>.</w:t>
-      </w:r>
-      <w:proofErr w:type="spellStart"/>
-      <w:r>
-        <w:rPr>
-          <w:rFonts w:ascii="Times New Roman" w:hAnsi="Times New Roman" w:cs="Times New Roman"/>
-          <w:color w:val="000000" w:themeColor="text1"/>
-          <w:sz w:val="28"/>
-          <w:lang w:val="en-US"/>
-        </w:rPr>
-        <w:t>inf</w:t>
-      </w:r>
-      <w:proofErr w:type="spellEnd"/>
-      <w:r>
-        <w:rPr>
-          <w:rFonts w:ascii="Times New Roman" w:hAnsi="Times New Roman" w:cs="Times New Roman"/>
-          <w:color w:val="000000" w:themeColor="text1"/>
-          <w:sz w:val="28"/>
-        </w:rPr>
-        <w:t>\</w:t>
-      </w:r>
-      <w:r>
-        <w:rPr>
-          <w:rFonts w:ascii="Times New Roman" w:hAnsi="Times New Roman" w:cs="Times New Roman"/>
-          <w:color w:val="000000" w:themeColor="text1"/>
-          <w:sz w:val="28"/>
-          <w:lang w:val="en-US"/>
-        </w:rPr>
-        <w:t>name</w:t>
-      </w:r>
-      <w:r>
-        <w:rPr>
-          <w:rFonts w:ascii="Times New Roman" w:hAnsi="Times New Roman" w:cs="Times New Roman"/>
-          <w:color w:val="000000" w:themeColor="text1"/>
-          <w:sz w:val="28"/>
-        </w:rPr>
-        <w:t xml:space="preserve">..\” </w:t>
-      </w:r>
-      <w:r>
-        <w:rPr>
-          <w:rFonts w:ascii="Times New Roman" w:hAnsi="Times New Roman" w:cs="Times New Roman"/>
-          <w:color w:val="000000" w:themeColor="text1"/>
-          <w:sz w:val="28"/>
-        </w:rPr>
-        <w:t xml:space="preserve">и нажать </w:t>
-      </w:r>
-      <w:r>
-        <w:rPr>
-          <w:rFonts w:ascii="Times New Roman" w:hAnsi="Times New Roman" w:cs="Times New Roman"/>
-          <w:color w:val="000000" w:themeColor="text1"/>
-          <w:sz w:val="28"/>
-          <w:lang w:val="en-US"/>
-        </w:rPr>
-        <w:t>Enter</w:t>
-      </w:r>
-      <w:r>
-        <w:rPr>
-          <w:rFonts w:ascii="Times New Roman" w:hAnsi="Times New Roman" w:cs="Times New Roman"/>
-          <w:color w:val="000000" w:themeColor="text1"/>
-          <w:sz w:val="28"/>
-        </w:rPr>
-        <w:t xml:space="preserve"> (с</w:t>
-      </w:r>
-      <w:r>
-        <w:rPr>
-          <w:rFonts w:ascii="Times New Roman" w:hAnsi="Times New Roman" w:cs="Times New Roman"/>
-          <w:color w:val="000000" w:themeColor="text1"/>
-          <w:sz w:val="28"/>
-        </w:rPr>
-        <w:t>м. Рис. 9</w:t>
-      </w:r>
-      <w:r>
-        <w:rPr>
-          <w:rFonts w:ascii="Times New Roman" w:hAnsi="Times New Roman" w:cs="Times New Roman"/>
-          <w:color w:val="000000" w:themeColor="text1"/>
-          <w:sz w:val="28"/>
-        </w:rPr>
-        <w:t xml:space="preserve">), после чего удалить такую папку </w:t>
-      </w:r>
-      <w:r>
-        <w:rPr>
-          <w:rFonts w:ascii="Times New Roman" w:hAnsi="Times New Roman" w:cs="Times New Roman"/>
-          <w:color w:val="000000" w:themeColor="text1"/>
-          <w:sz w:val="28"/>
-        </w:rPr>
-        <w:t xml:space="preserve">без форматирования </w:t>
-      </w:r>
-      <w:r>
-        <w:rPr>
-          <w:rFonts w:ascii="Times New Roman" w:hAnsi="Times New Roman" w:cs="Times New Roman"/>
-          <w:color w:val="000000" w:themeColor="text1"/>
-          <w:sz w:val="28"/>
-        </w:rPr>
-        <w:t>будет невозможно.</w:t>
-      </w:r>
+      <w:bookmarkStart w:id="15" w:name="_GoBack"/>
+      <w:bookmarkEnd w:id="15"/>
     </w:p>
     <w:p>
       <w:pPr>
@@ -2881,8 +2828,8 @@
           <w:sz w:val="28"/>
         </w:rPr>
       </w:pPr>
-      <w:bookmarkStart w:id="15" w:name="_Toc4332306"/>
-      <w:bookmarkStart w:id="16" w:name="_Toc4332644"/>
+      <w:bookmarkStart w:id="16" w:name="_Toc4332306"/>
+      <w:bookmarkStart w:id="17" w:name="_Toc4332644"/>
       <w:r>
         <w:rPr>
           <w:rFonts w:ascii="Times New Roman" w:hAnsi="Times New Roman" w:cs="Times New Roman"/>
@@ -2941,8 +2888,8 @@
         </w:rPr>
         <w:t>Vaccine</w:t>
       </w:r>
-      <w:bookmarkEnd w:id="15"/>
       <w:bookmarkEnd w:id="16"/>
+      <w:bookmarkEnd w:id="17"/>
     </w:p>
     <w:p>
       <w:pPr>
@@ -3112,8 +3059,8 @@
           <w:color w:val="000000" w:themeColor="text1"/>
         </w:rPr>
       </w:pPr>
-      <w:bookmarkStart w:id="17" w:name="_Toc4332307"/>
-      <w:bookmarkStart w:id="18" w:name="_Toc4332645"/>
+      <w:bookmarkStart w:id="18" w:name="_Toc4332307"/>
+      <w:bookmarkStart w:id="19" w:name="_Toc4332645"/>
       <w:r>
         <w:rPr>
           <w:rFonts w:ascii="Times New Roman" w:hAnsi="Times New Roman" w:cs="Times New Roman"/>
@@ -3123,8 +3070,8 @@
         <w:lastRenderedPageBreak/>
         <w:t>Восстановление компьютера после блокирования вредоносными программами-вымогателями</w:t>
       </w:r>
-      <w:bookmarkEnd w:id="17"/>
       <w:bookmarkEnd w:id="18"/>
+      <w:bookmarkEnd w:id="19"/>
     </w:p>
     <w:p>
       <w:pPr>
@@ -3137,8 +3084,8 @@
           <w:sz w:val="28"/>
         </w:rPr>
       </w:pPr>
-      <w:bookmarkStart w:id="19" w:name="_Toc4332308"/>
-      <w:bookmarkStart w:id="20" w:name="_Toc4332646"/>
+      <w:bookmarkStart w:id="20" w:name="_Toc4332308"/>
+      <w:bookmarkStart w:id="21" w:name="_Toc4332646"/>
       <w:r>
         <w:rPr>
           <w:rFonts w:ascii="Times New Roman" w:hAnsi="Times New Roman" w:cs="Times New Roman"/>
@@ -3148,8 +3095,8 @@
         </w:rPr>
         <w:t>Создание диска восстановления</w:t>
       </w:r>
-      <w:bookmarkEnd w:id="19"/>
       <w:bookmarkEnd w:id="20"/>
+      <w:bookmarkEnd w:id="21"/>
     </w:p>
     <w:p>
       <w:pPr>
@@ -3671,8 +3618,8 @@
           <w:sz w:val="28"/>
         </w:rPr>
       </w:pPr>
-      <w:bookmarkStart w:id="21" w:name="_Toc4332309"/>
-      <w:bookmarkStart w:id="22" w:name="_Toc4332647"/>
+      <w:bookmarkStart w:id="22" w:name="_Toc4332309"/>
+      <w:bookmarkStart w:id="23" w:name="_Toc4332647"/>
       <w:r>
         <w:rPr>
           <w:rFonts w:ascii="Times New Roman" w:hAnsi="Times New Roman" w:cs="Times New Roman"/>
@@ -3701,8 +3648,8 @@
         </w:rPr>
         <w:t xml:space="preserve"> восстановления</w:t>
       </w:r>
-      <w:bookmarkEnd w:id="21"/>
       <w:bookmarkEnd w:id="22"/>
+      <w:bookmarkEnd w:id="23"/>
     </w:p>
     <w:p>
       <w:pPr>
@@ -4030,7 +3977,7 @@
           <w:szCs w:val="28"/>
         </w:rPr>
       </w:pPr>
-      <w:bookmarkStart w:id="23" w:name="_Toc4332648"/>
+      <w:bookmarkStart w:id="24" w:name="_Toc4332648"/>
       <w:r>
         <w:rPr>
           <w:rFonts w:ascii="Times New Roman" w:hAnsi="Times New Roman" w:cs="Times New Roman"/>
@@ -4097,7 +4044,7 @@
         </w:rPr>
         <w:t>Disk</w:t>
       </w:r>
-      <w:bookmarkEnd w:id="23"/>
+      <w:bookmarkEnd w:id="24"/>
       <w:proofErr w:type="spellEnd"/>
     </w:p>
     <w:p>
@@ -4470,17 +4417,7 @@
           <w:sz w:val="28"/>
           <w:szCs w:val="28"/>
         </w:rPr>
-        <w:t>. Также на рабочем столе имеются ярлык для входа в диспетчер файлов, ярлык запуска редактора реестра и веб-браузер. Для начала запуска лечащей утилиты щелкните на пункте выполнить проверку объ</w:t>
-      </w:r>
-      <w:bookmarkStart w:id="24" w:name="_GoBack"/>
-      <w:bookmarkEnd w:id="24"/>
-      <w:r>
-        <w:rPr>
-          <w:rFonts w:ascii="Times New Roman" w:hAnsi="Times New Roman" w:cs="Times New Roman"/>
-          <w:sz w:val="28"/>
-          <w:szCs w:val="28"/>
-        </w:rPr>
-        <w:t>ектов</w:t>
+        <w:t>. Также на рабочем столе имеются ярлык для входа в диспетчер файлов, ярлык запуска редактора реестра и веб-браузер. Для начала запуска лечащей утилиты щелкните на пункте выполнить проверку объектов</w:t>
       </w:r>
       <w:r>
         <w:rPr>

</xml_diff>